<commit_message>
slight changes in the parctical
</commit_message>
<xml_diff>
--- a/Practical 10/short summary of findings and interpretation.docx
+++ b/Practical 10/short summary of findings and interpretation.docx
@@ -24,15 +24,23 @@
       <w:pPr>
         <w:jc w:val="center"/>
         <w:rPr>
-          <w:rFonts w:ascii="Times New Roman" w:hAnsi="Times New Roman" w:cs="Times New Roman" w:hint="eastAsia"/>
-        </w:rPr>
-      </w:pPr>
-      <w:r>
-        <w:rPr>
-          <w:rFonts w:ascii="Times New Roman" w:hAnsi="Times New Roman" w:cs="Times New Roman"/>
-        </w:rPr>
-        <w:t>Practical 10 Genomics_sequence_analysis</w:t>
-      </w:r>
+          <w:rFonts w:ascii="Times New Roman" w:hAnsi="Times New Roman" w:cs="Times New Roman"/>
+        </w:rPr>
+      </w:pPr>
+      <w:r>
+        <w:rPr>
+          <w:rFonts w:ascii="Times New Roman" w:hAnsi="Times New Roman" w:cs="Times New Roman"/>
+        </w:rPr>
+        <w:t xml:space="preserve">Practical 10 </w:t>
+      </w:r>
+      <w:proofErr w:type="spellStart"/>
+      <w:r>
+        <w:rPr>
+          <w:rFonts w:ascii="Times New Roman" w:hAnsi="Times New Roman" w:cs="Times New Roman"/>
+        </w:rPr>
+        <w:t>Genomics_sequence_analysis</w:t>
+      </w:r>
+      <w:proofErr w:type="spellEnd"/>
     </w:p>
     <w:p>
       <w:pPr>
@@ -116,6 +124,7 @@
                 <w:rFonts w:ascii="Times New Roman" w:hAnsi="Times New Roman" w:cs="Times New Roman"/>
               </w:rPr>
             </w:pPr>
+            <w:proofErr w:type="spellStart"/>
             <w:r>
               <w:rPr>
                 <w:rFonts w:ascii="Times New Roman" w:hAnsi="Times New Roman" w:cs="Times New Roman" w:hint="eastAsia"/>
@@ -128,18 +137,20 @@
               </w:rPr>
               <w:t>uman_mouse</w:t>
             </w:r>
-          </w:p>
-        </w:tc>
-        <w:tc>
-          <w:tcPr>
-            <w:tcW w:w="2074" w:type="dxa"/>
-          </w:tcPr>
-          <w:p>
-            <w:pPr>
-              <w:rPr>
-                <w:rFonts w:ascii="Times New Roman" w:hAnsi="Times New Roman" w:cs="Times New Roman"/>
-              </w:rPr>
-            </w:pPr>
+            <w:proofErr w:type="spellEnd"/>
+          </w:p>
+        </w:tc>
+        <w:tc>
+          <w:tcPr>
+            <w:tcW w:w="2074" w:type="dxa"/>
+          </w:tcPr>
+          <w:p>
+            <w:pPr>
+              <w:rPr>
+                <w:rFonts w:ascii="Times New Roman" w:hAnsi="Times New Roman" w:cs="Times New Roman"/>
+              </w:rPr>
+            </w:pPr>
+            <w:proofErr w:type="spellStart"/>
             <w:r>
               <w:rPr>
                 <w:rFonts w:ascii="Times New Roman" w:hAnsi="Times New Roman" w:cs="Times New Roman" w:hint="eastAsia"/>
@@ -152,18 +163,20 @@
               </w:rPr>
               <w:t>uman_random</w:t>
             </w:r>
-          </w:p>
-        </w:tc>
-        <w:tc>
-          <w:tcPr>
-            <w:tcW w:w="2074" w:type="dxa"/>
-          </w:tcPr>
-          <w:p>
-            <w:pPr>
-              <w:rPr>
-                <w:rFonts w:ascii="Times New Roman" w:hAnsi="Times New Roman" w:cs="Times New Roman"/>
-              </w:rPr>
-            </w:pPr>
+            <w:proofErr w:type="spellEnd"/>
+          </w:p>
+        </w:tc>
+        <w:tc>
+          <w:tcPr>
+            <w:tcW w:w="2074" w:type="dxa"/>
+          </w:tcPr>
+          <w:p>
+            <w:pPr>
+              <w:rPr>
+                <w:rFonts w:ascii="Times New Roman" w:hAnsi="Times New Roman" w:cs="Times New Roman"/>
+              </w:rPr>
+            </w:pPr>
+            <w:proofErr w:type="spellStart"/>
             <w:r>
               <w:rPr>
                 <w:rFonts w:ascii="Times New Roman" w:hAnsi="Times New Roman" w:cs="Times New Roman" w:hint="eastAsia"/>
@@ -176,6 +189,7 @@
               </w:rPr>
               <w:t>ouse_random</w:t>
             </w:r>
+            <w:proofErr w:type="spellEnd"/>
           </w:p>
         </w:tc>
       </w:tr>
@@ -496,22 +510,38 @@
         <w:rPr>
           <w:rFonts w:ascii="Times New Roman" w:hAnsi="Times New Roman" w:cs="Times New Roman"/>
         </w:rPr>
-        <w:t xml:space="preserve"> using different matrix, but the tendency is similar and these scores could indicate the ‘simple’ distance between the sequences.) </w:t>
-      </w:r>
-    </w:p>
-    <w:p>
-      <w:pPr>
-        <w:rPr>
-          <w:rFonts w:ascii="Times New Roman" w:hAnsi="Times New Roman" w:cs="Times New Roman"/>
-        </w:rPr>
-      </w:pPr>
-    </w:p>
-    <w:p>
-      <w:pPr>
-        <w:rPr>
-          <w:rFonts w:ascii="Times New Roman" w:hAnsi="Times New Roman" w:cs="Times New Roman"/>
-        </w:rPr>
-      </w:pPr>
+        <w:t xml:space="preserve"> using different matrix, but the tendency is </w:t>
+      </w:r>
+      <w:proofErr w:type="gramStart"/>
+      <w:r>
+        <w:rPr>
+          <w:rFonts w:ascii="Times New Roman" w:hAnsi="Times New Roman" w:cs="Times New Roman"/>
+        </w:rPr>
+        <w:t>similar</w:t>
+      </w:r>
+      <w:proofErr w:type="gramEnd"/>
+      <w:r>
+        <w:rPr>
+          <w:rFonts w:ascii="Times New Roman" w:hAnsi="Times New Roman" w:cs="Times New Roman"/>
+        </w:rPr>
+        <w:t xml:space="preserve"> and these scores could indicate the ‘simple’ distance between the sequences.) </w:t>
+      </w:r>
+    </w:p>
+    <w:p>
+      <w:pPr>
+        <w:rPr>
+          <w:rFonts w:ascii="Times New Roman" w:hAnsi="Times New Roman" w:cs="Times New Roman"/>
+        </w:rPr>
+      </w:pPr>
+    </w:p>
+    <w:p>
+      <w:pPr>
+        <w:rPr>
+          <w:rFonts w:ascii="Times New Roman" w:hAnsi="Times New Roman" w:cs="Times New Roman"/>
+        </w:rPr>
+      </w:pPr>
+      <w:bookmarkStart w:id="0" w:name="_GoBack"/>
+      <w:bookmarkEnd w:id="0"/>
     </w:p>
     <w:p>
       <w:pPr>
@@ -569,7 +599,21 @@
         <w:rPr>
           <w:rFonts w:ascii="Times New Roman" w:hAnsi="Times New Roman" w:cs="Times New Roman"/>
         </w:rPr>
-        <w:t>There will be more mismatched amino acids, base pairs and gap in more distant sequence and these contributes to the simple ‘sequence distance’.</w:t>
+        <w:t xml:space="preserve">There will be more mismatched amino acids, base pairs and gap in more distant </w:t>
+      </w:r>
+      <w:proofErr w:type="gramStart"/>
+      <w:r>
+        <w:rPr>
+          <w:rFonts w:ascii="Times New Roman" w:hAnsi="Times New Roman" w:cs="Times New Roman"/>
+        </w:rPr>
+        <w:t>sequence</w:t>
+      </w:r>
+      <w:proofErr w:type="gramEnd"/>
+      <w:r>
+        <w:rPr>
+          <w:rFonts w:ascii="Times New Roman" w:hAnsi="Times New Roman" w:cs="Times New Roman"/>
+        </w:rPr>
+        <w:t xml:space="preserve"> and these contributes to the simple ‘sequence distance’.</w:t>
       </w:r>
     </w:p>
     <w:p>
@@ -593,20 +637,78 @@
         </w:rPr>
         <w:t xml:space="preserve"> different types of mutations in the DNA sequence and consequently may result different amino acid which could change the functions, physicochemical properties of protein.</w:t>
       </w:r>
-      <w:bookmarkStart w:id="0" w:name="_GoBack"/>
-      <w:bookmarkEnd w:id="0"/>
-    </w:p>
-    <w:p>
-      <w:pPr>
-        <w:rPr>
-          <w:rFonts w:ascii="Times New Roman" w:hAnsi="Times New Roman" w:cs="Times New Roman"/>
-        </w:rPr>
-      </w:pPr>
-    </w:p>
-    <w:p>
-      <w:pPr>
+      <w:r>
+        <w:rPr>
+          <w:rFonts w:ascii="Times New Roman" w:hAnsi="Times New Roman" w:cs="Times New Roman"/>
+        </w:rPr>
+        <w:t xml:space="preserve"> H</w:t>
+      </w:r>
+      <w:r>
         <w:rPr>
           <w:rFonts w:ascii="Times New Roman" w:hAnsi="Times New Roman" w:cs="Times New Roman" w:hint="eastAsia"/>
+        </w:rPr>
+        <w:t>ow</w:t>
+      </w:r>
+      <w:r>
+        <w:rPr>
+          <w:rFonts w:ascii="Times New Roman" w:hAnsi="Times New Roman" w:cs="Times New Roman"/>
+        </w:rPr>
+        <w:t>ever, huge changes in the sequence are less likely to maintain during evolution not only because of the correct system in the organisms but also because large changes may lead to dysfunctional proteins endanger the organisms.</w:t>
+      </w:r>
+      <w:r>
+        <w:rPr>
+          <w:rFonts w:ascii="Times New Roman" w:hAnsi="Times New Roman" w:cs="Times New Roman" w:hint="eastAsia"/>
+        </w:rPr>
+        <w:t xml:space="preserve"> I</w:t>
+      </w:r>
+      <w:r>
+        <w:rPr>
+          <w:rFonts w:ascii="Times New Roman" w:hAnsi="Times New Roman" w:cs="Times New Roman"/>
+        </w:rPr>
+        <w:t>dentical or similar sequences or amino acids pairs indicate probably signature of evolutionary constraint and same ancestor in the evolution tree.</w:t>
+      </w:r>
+    </w:p>
+    <w:p>
+      <w:pPr>
+        <w:tabs>
+          <w:tab w:val="left" w:pos="2446"/>
+        </w:tabs>
+        <w:rPr>
+          <w:rFonts w:ascii="Times New Roman" w:hAnsi="Times New Roman" w:cs="Times New Roman"/>
+        </w:rPr>
+      </w:pPr>
+      <w:r>
+        <w:rPr>
+          <w:rFonts w:ascii="Times New Roman" w:hAnsi="Times New Roman" w:cs="Times New Roman"/>
+        </w:rPr>
+        <w:t xml:space="preserve">Human beings and mice are </w:t>
+      </w:r>
+      <w:proofErr w:type="gramStart"/>
+      <w:r>
+        <w:rPr>
+          <w:rFonts w:ascii="Times New Roman" w:hAnsi="Times New Roman" w:cs="Times New Roman"/>
+        </w:rPr>
+        <w:t>mammal</w:t>
+      </w:r>
+      <w:proofErr w:type="gramEnd"/>
+      <w:r>
+        <w:rPr>
+          <w:rFonts w:ascii="Times New Roman" w:hAnsi="Times New Roman" w:cs="Times New Roman"/>
+        </w:rPr>
+        <w:t xml:space="preserve"> so their sequences show the similarity. </w:t>
+      </w:r>
+    </w:p>
+    <w:p>
+      <w:pPr>
+        <w:rPr>
+          <w:rFonts w:ascii="Times New Roman" w:hAnsi="Times New Roman" w:cs="Times New Roman"/>
+        </w:rPr>
+      </w:pPr>
+    </w:p>
+    <w:p>
+      <w:pPr>
+        <w:rPr>
+          <w:rFonts w:ascii="Times New Roman" w:hAnsi="Times New Roman" w:cs="Times New Roman"/>
         </w:rPr>
       </w:pPr>
     </w:p>

</xml_diff>